<commit_message>
correcciones a los datos de la secretaría realizados hasta el 5 de septiembre
</commit_message>
<xml_diff>
--- a/4_datasets/6. datos_secretaria_salud/preprocesamiento_datos_secretaria_de_salud.docx
+++ b/4_datasets/6. datos_secretaria_salud/preprocesamiento_datos_secretaria_de_salud.docx
@@ -52,13 +52,6 @@
           <w:b/>
           <w:bCs/>
         </w:rPr>
-        <w:t xml:space="preserve"> </w:t>
-      </w:r>
-      <w:r>
-        <w:rPr>
-          <w:b/>
-          <w:bCs/>
-        </w:rPr>
         <w:t xml:space="preserve">Tareas del 4 de septiembre </w:t>
       </w:r>
     </w:p>
@@ -94,6 +87,13 @@
           <w:b/>
           <w:bCs/>
         </w:rPr>
+        <w:t xml:space="preserve">1. </w:t>
+      </w:r>
+      <w:r>
+        <w:rPr>
+          <w:b/>
+          <w:bCs/>
+        </w:rPr>
         <w:t xml:space="preserve">Unificar el Valor SIN INFORMACION </w:t>
       </w:r>
     </w:p>
@@ -112,24 +112,80 @@
           <w:b/>
           <w:bCs/>
         </w:rPr>
-      </w:r>
-    </w:p>
-    <w:p>
-      <w:pPr>
-        <w:pStyle w:val="Normal"/>
-        <w:bidi w:val="0"/>
-        <w:jc w:val="start"/>
-        <w:rPr>
-          <w:b/>
-          <w:bCs/>
-        </w:rPr>
-      </w:pPr>
-      <w:r>
-        <w:rPr>
-          <w:b/>
-          <w:bCs/>
-        </w:rPr>
-        <w:t xml:space="preserve">Rescatar el barrio del atributo dirección. </w:t>
+        <w:t>2. Rescatar el barrio del atributo dir_res_</w:t>
+      </w:r>
+    </w:p>
+    <w:p>
+      <w:pPr>
+        <w:pStyle w:val="Normal"/>
+        <w:bidi w:val="0"/>
+        <w:jc w:val="start"/>
+        <w:rPr>
+          <w:b/>
+          <w:bCs/>
+        </w:rPr>
+      </w:pPr>
+      <w:r>
+        <w:rPr>
+          <w:b/>
+          <w:bCs/>
+        </w:rPr>
+      </w:r>
+    </w:p>
+    <w:p>
+      <w:pPr>
+        <w:pStyle w:val="Normal"/>
+        <w:numPr>
+          <w:ilvl w:val="0"/>
+          <w:numId w:val="1"/>
+        </w:numPr>
+        <w:bidi w:val="0"/>
+        <w:jc w:val="start"/>
+        <w:rPr>
+          <w:b/>
+          <w:bCs/>
+        </w:rPr>
+      </w:pPr>
+      <w:r>
+        <w:rPr>
+          <w:b/>
+          <w:bCs/>
+        </w:rPr>
+        <w:t xml:space="preserve">Recomendar o entregar a la secretaría un excel que les permita recolectar los datos desde un menú desplegable que permita solucionar el problema de las subjetividades (variabilidad en la manera de ingresar la información) del recolector de los datos. </w:t>
+      </w:r>
+    </w:p>
+    <w:p>
+      <w:pPr>
+        <w:pStyle w:val="Normal"/>
+        <w:bidi w:val="0"/>
+        <w:jc w:val="start"/>
+        <w:rPr>
+          <w:b/>
+          <w:bCs/>
+        </w:rPr>
+      </w:pPr>
+      <w:r>
+        <w:rPr>
+          <w:b/>
+          <w:bCs/>
+        </w:rPr>
+      </w:r>
+    </w:p>
+    <w:p>
+      <w:pPr>
+        <w:pStyle w:val="Normal"/>
+        <w:bidi w:val="0"/>
+        <w:jc w:val="start"/>
+        <w:rPr>
+          <w:b/>
+          <w:bCs/>
+        </w:rPr>
+      </w:pPr>
+      <w:r>
+        <w:rPr>
+          <w:b/>
+          <w:bCs/>
+        </w:rPr>
       </w:r>
     </w:p>
     <w:p>
@@ -212,21 +268,27 @@
         </w:rPr>
       </w:pPr>
       <w:r>
-        <w:rPr/>
-      </w:r>
-    </w:p>
-    <w:p>
-      <w:pPr>
-        <w:pStyle w:val="Normal"/>
-        <w:bidi w:val="0"/>
-        <w:jc w:val="start"/>
-        <w:rPr>
-          <w:b/>
-          <w:bCs/>
-        </w:rPr>
-      </w:pPr>
-      <w:r>
-        <w:rPr/>
+        <w:rPr>
+          <w:b/>
+          <w:bCs/>
+        </w:rPr>
+      </w:r>
+    </w:p>
+    <w:p>
+      <w:pPr>
+        <w:pStyle w:val="Normal"/>
+        <w:bidi w:val="0"/>
+        <w:jc w:val="start"/>
+        <w:rPr>
+          <w:b/>
+          <w:bCs/>
+        </w:rPr>
+      </w:pPr>
+      <w:r>
+        <w:rPr>
+          <w:b/>
+          <w:bCs/>
+        </w:rPr>
       </w:r>
     </w:p>
     <w:sectPr>
@@ -240,6 +302,273 @@
     </w:sectPr>
   </w:body>
 </w:document>
+</file>
+
+<file path=word/numbering.xml><?xml version="1.0" encoding="utf-8"?>
+<w:numbering xmlns:w="http://schemas.openxmlformats.org/wordprocessingml/2006/main" xmlns:o="urn:schemas-microsoft-com:office:office" xmlns:r="http://schemas.openxmlformats.org/officeDocument/2006/relationships" xmlns:v="urn:schemas-microsoft-com:vml" xmlns:mc="http://schemas.openxmlformats.org/markup-compatibility/2006" xmlns:w14="http://schemas.microsoft.com/office/word/2010/wordml" mc:Ignorable="w14">
+  <w:abstractNum w:abstractNumId="1">
+    <w:lvl w:ilvl="0">
+      <w:start w:val="1"/>
+      <w:numFmt w:val="bullet"/>
+      <w:lvlText w:val=""/>
+      <w:lvlJc w:val="start"/>
+      <w:pPr>
+        <w:tabs>
+          <w:tab w:val="num" w:pos="720"/>
+        </w:tabs>
+        <w:ind w:start="720" w:hanging="360"/>
+      </w:pPr>
+      <w:rPr>
+        <w:rFonts w:ascii="Symbol" w:hAnsi="Symbol" w:cs="Symbol" w:hint="default"/>
+      </w:rPr>
+    </w:lvl>
+    <w:lvl w:ilvl="1">
+      <w:start w:val="1"/>
+      <w:numFmt w:val="bullet"/>
+      <w:lvlText w:val="◦"/>
+      <w:lvlJc w:val="start"/>
+      <w:pPr>
+        <w:tabs>
+          <w:tab w:val="num" w:pos="1080"/>
+        </w:tabs>
+        <w:ind w:start="1080" w:hanging="360"/>
+      </w:pPr>
+      <w:rPr>
+        <w:rFonts w:ascii="OpenSymbol" w:hAnsi="OpenSymbol" w:cs="OpenSymbol" w:hint="default"/>
+      </w:rPr>
+    </w:lvl>
+    <w:lvl w:ilvl="2">
+      <w:start w:val="1"/>
+      <w:numFmt w:val="bullet"/>
+      <w:lvlText w:val="▪"/>
+      <w:lvlJc w:val="start"/>
+      <w:pPr>
+        <w:tabs>
+          <w:tab w:val="num" w:pos="1440"/>
+        </w:tabs>
+        <w:ind w:start="1440" w:hanging="360"/>
+      </w:pPr>
+      <w:rPr>
+        <w:rFonts w:ascii="OpenSymbol" w:hAnsi="OpenSymbol" w:cs="OpenSymbol" w:hint="default"/>
+      </w:rPr>
+    </w:lvl>
+    <w:lvl w:ilvl="3">
+      <w:start w:val="1"/>
+      <w:numFmt w:val="bullet"/>
+      <w:lvlText w:val=""/>
+      <w:lvlJc w:val="start"/>
+      <w:pPr>
+        <w:tabs>
+          <w:tab w:val="num" w:pos="1800"/>
+        </w:tabs>
+        <w:ind w:start="1800" w:hanging="360"/>
+      </w:pPr>
+      <w:rPr>
+        <w:rFonts w:ascii="Symbol" w:hAnsi="Symbol" w:cs="Symbol" w:hint="default"/>
+      </w:rPr>
+    </w:lvl>
+    <w:lvl w:ilvl="4">
+      <w:start w:val="1"/>
+      <w:numFmt w:val="bullet"/>
+      <w:lvlText w:val="◦"/>
+      <w:lvlJc w:val="start"/>
+      <w:pPr>
+        <w:tabs>
+          <w:tab w:val="num" w:pos="2160"/>
+        </w:tabs>
+        <w:ind w:start="2160" w:hanging="360"/>
+      </w:pPr>
+      <w:rPr>
+        <w:rFonts w:ascii="OpenSymbol" w:hAnsi="OpenSymbol" w:cs="OpenSymbol" w:hint="default"/>
+      </w:rPr>
+    </w:lvl>
+    <w:lvl w:ilvl="5">
+      <w:start w:val="1"/>
+      <w:numFmt w:val="bullet"/>
+      <w:lvlText w:val="▪"/>
+      <w:lvlJc w:val="start"/>
+      <w:pPr>
+        <w:tabs>
+          <w:tab w:val="num" w:pos="2520"/>
+        </w:tabs>
+        <w:ind w:start="2520" w:hanging="360"/>
+      </w:pPr>
+      <w:rPr>
+        <w:rFonts w:ascii="OpenSymbol" w:hAnsi="OpenSymbol" w:cs="OpenSymbol" w:hint="default"/>
+      </w:rPr>
+    </w:lvl>
+    <w:lvl w:ilvl="6">
+      <w:start w:val="1"/>
+      <w:numFmt w:val="bullet"/>
+      <w:lvlText w:val=""/>
+      <w:lvlJc w:val="start"/>
+      <w:pPr>
+        <w:tabs>
+          <w:tab w:val="num" w:pos="2880"/>
+        </w:tabs>
+        <w:ind w:start="2880" w:hanging="360"/>
+      </w:pPr>
+      <w:rPr>
+        <w:rFonts w:ascii="Symbol" w:hAnsi="Symbol" w:cs="Symbol" w:hint="default"/>
+      </w:rPr>
+    </w:lvl>
+    <w:lvl w:ilvl="7">
+      <w:start w:val="1"/>
+      <w:numFmt w:val="bullet"/>
+      <w:lvlText w:val="◦"/>
+      <w:lvlJc w:val="start"/>
+      <w:pPr>
+        <w:tabs>
+          <w:tab w:val="num" w:pos="3240"/>
+        </w:tabs>
+        <w:ind w:start="3240" w:hanging="360"/>
+      </w:pPr>
+      <w:rPr>
+        <w:rFonts w:ascii="OpenSymbol" w:hAnsi="OpenSymbol" w:cs="OpenSymbol" w:hint="default"/>
+      </w:rPr>
+    </w:lvl>
+    <w:lvl w:ilvl="8">
+      <w:start w:val="1"/>
+      <w:numFmt w:val="bullet"/>
+      <w:lvlText w:val="▪"/>
+      <w:lvlJc w:val="start"/>
+      <w:pPr>
+        <w:tabs>
+          <w:tab w:val="num" w:pos="3600"/>
+        </w:tabs>
+        <w:ind w:start="3600" w:hanging="360"/>
+      </w:pPr>
+      <w:rPr>
+        <w:rFonts w:ascii="OpenSymbol" w:hAnsi="OpenSymbol" w:cs="OpenSymbol" w:hint="default"/>
+      </w:rPr>
+    </w:lvl>
+  </w:abstractNum>
+  <w:abstractNum w:abstractNumId="2">
+    <w:lvl w:ilvl="0">
+      <w:start w:val="1"/>
+      <w:numFmt w:val="none"/>
+      <w:suff w:val="nothing"/>
+      <w:lvlText w:val=""/>
+      <w:lvlJc w:val="start"/>
+      <w:pPr>
+        <w:tabs>
+          <w:tab w:val="num" w:pos="0"/>
+        </w:tabs>
+        <w:ind w:start="0" w:hanging="0"/>
+      </w:pPr>
+    </w:lvl>
+    <w:lvl w:ilvl="1">
+      <w:start w:val="1"/>
+      <w:numFmt w:val="none"/>
+      <w:suff w:val="nothing"/>
+      <w:lvlText w:val=""/>
+      <w:lvlJc w:val="start"/>
+      <w:pPr>
+        <w:tabs>
+          <w:tab w:val="num" w:pos="0"/>
+        </w:tabs>
+        <w:ind w:start="0" w:hanging="0"/>
+      </w:pPr>
+    </w:lvl>
+    <w:lvl w:ilvl="2">
+      <w:start w:val="1"/>
+      <w:numFmt w:val="none"/>
+      <w:suff w:val="nothing"/>
+      <w:lvlText w:val=""/>
+      <w:lvlJc w:val="start"/>
+      <w:pPr>
+        <w:tabs>
+          <w:tab w:val="num" w:pos="0"/>
+        </w:tabs>
+        <w:ind w:start="0" w:hanging="0"/>
+      </w:pPr>
+    </w:lvl>
+    <w:lvl w:ilvl="3">
+      <w:start w:val="1"/>
+      <w:numFmt w:val="none"/>
+      <w:suff w:val="nothing"/>
+      <w:lvlText w:val=""/>
+      <w:lvlJc w:val="start"/>
+      <w:pPr>
+        <w:tabs>
+          <w:tab w:val="num" w:pos="0"/>
+        </w:tabs>
+        <w:ind w:start="0" w:hanging="0"/>
+      </w:pPr>
+    </w:lvl>
+    <w:lvl w:ilvl="4">
+      <w:start w:val="1"/>
+      <w:numFmt w:val="none"/>
+      <w:suff w:val="nothing"/>
+      <w:lvlText w:val=""/>
+      <w:lvlJc w:val="start"/>
+      <w:pPr>
+        <w:tabs>
+          <w:tab w:val="num" w:pos="0"/>
+        </w:tabs>
+        <w:ind w:start="0" w:hanging="0"/>
+      </w:pPr>
+    </w:lvl>
+    <w:lvl w:ilvl="5">
+      <w:start w:val="1"/>
+      <w:numFmt w:val="none"/>
+      <w:suff w:val="nothing"/>
+      <w:lvlText w:val=""/>
+      <w:lvlJc w:val="start"/>
+      <w:pPr>
+        <w:tabs>
+          <w:tab w:val="num" w:pos="0"/>
+        </w:tabs>
+        <w:ind w:start="0" w:hanging="0"/>
+      </w:pPr>
+    </w:lvl>
+    <w:lvl w:ilvl="6">
+      <w:start w:val="1"/>
+      <w:numFmt w:val="none"/>
+      <w:suff w:val="nothing"/>
+      <w:lvlText w:val=""/>
+      <w:lvlJc w:val="start"/>
+      <w:pPr>
+        <w:tabs>
+          <w:tab w:val="num" w:pos="0"/>
+        </w:tabs>
+        <w:ind w:start="0" w:hanging="0"/>
+      </w:pPr>
+    </w:lvl>
+    <w:lvl w:ilvl="7">
+      <w:start w:val="1"/>
+      <w:numFmt w:val="none"/>
+      <w:suff w:val="nothing"/>
+      <w:lvlText w:val=""/>
+      <w:lvlJc w:val="start"/>
+      <w:pPr>
+        <w:tabs>
+          <w:tab w:val="num" w:pos="0"/>
+        </w:tabs>
+        <w:ind w:start="0" w:hanging="0"/>
+      </w:pPr>
+    </w:lvl>
+    <w:lvl w:ilvl="8">
+      <w:start w:val="1"/>
+      <w:numFmt w:val="none"/>
+      <w:suff w:val="nothing"/>
+      <w:lvlText w:val=""/>
+      <w:lvlJc w:val="start"/>
+      <w:pPr>
+        <w:tabs>
+          <w:tab w:val="num" w:pos="0"/>
+        </w:tabs>
+        <w:ind w:start="0" w:hanging="0"/>
+      </w:pPr>
+    </w:lvl>
+  </w:abstractNum>
+  <w:num w:numId="1">
+    <w:abstractNumId w:val="1"/>
+  </w:num>
+  <w:num w:numId="2">
+    <w:abstractNumId w:val="2"/>
+  </w:num>
+</w:numbering>
 </file>
 
 <file path=word/styles.xml><?xml version="1.0" encoding="utf-8"?>
@@ -277,6 +606,13 @@
       <w:sz w:val="24"/>
       <w:szCs w:val="24"/>
       <w:lang w:val="es-CO" w:eastAsia="zh-CN" w:bidi="hi-IN"/>
+    </w:rPr>
+  </w:style>
+  <w:style w:type="character" w:styleId="Bullets">
+    <w:name w:val="Bullets"/>
+    <w:qFormat/>
+    <w:rPr>
+      <w:rFonts w:ascii="OpenSymbol" w:hAnsi="OpenSymbol" w:eastAsia="OpenSymbol" w:cs="OpenSymbol"/>
     </w:rPr>
   </w:style>
   <w:style w:type="paragraph" w:styleId="Heading">

</xml_diff>